<commit_message>
organize files into test folder
</commit_message>
<xml_diff>
--- a/docs/AFM Narrative.docx
+++ b/docs/AFM Narrative.docx
@@ -1,6 +1,6 @@
 
 <file path=word/document.xml><?xml version="1.0" encoding="utf-8"?>
-<w:document xmlns:wpc="http://schemas.microsoft.com/office/word/2010/wordprocessingCanvas" xmlns:cx="http://schemas.microsoft.com/office/drawing/2014/chartex" xmlns:cx1="http://schemas.microsoft.com/office/drawing/2015/9/8/chartex" xmlns:cx2="http://schemas.microsoft.com/office/drawing/2015/10/21/chartex" xmlns:cx3="http://schemas.microsoft.com/office/drawing/2016/5/9/chartex" xmlns:cx4="http://schemas.microsoft.com/office/drawing/2016/5/10/chartex" xmlns:cx5="http://schemas.microsoft.com/office/drawing/2016/5/11/chartex" xmlns:cx6="http://schemas.microsoft.com/office/drawing/2016/5/12/chartex" xmlns:cx7="http://schemas.microsoft.com/office/drawing/2016/5/13/chartex" xmlns:cx8="http://schemas.microsoft.com/office/drawing/2016/5/14/chartex" xmlns:mc="http://schemas.openxmlformats.org/markup-compatibility/2006" xmlns:aink="http://schemas.microsoft.com/office/drawing/2016/ink" xmlns:am3d="http://schemas.microsoft.com/office/drawing/2017/model3d" xmlns:o="urn:schemas-microsoft-com:office:office" xmlns:oel="http://schemas.microsoft.com/office/2019/extlst" xmlns:r="http://schemas.openxmlformats.org/officeDocument/2006/relationships" xmlns:m="http://schemas.openxmlformats.org/officeDocument/2006/math" xmlns:v="urn:schemas-microsoft-com:vml" xmlns:wp14="http://schemas.microsoft.com/office/word/2010/wordprocessingDrawing" xmlns:wp="http://schemas.openxmlformats.org/drawingml/2006/wordprocessingDrawing" xmlns:w10="urn:schemas-microsoft-com:office:word" xmlns:w="http://schemas.openxmlformats.org/wordprocessingml/2006/main" xmlns:w14="http://schemas.microsoft.com/office/word/2010/wordml" xmlns:w15="http://schemas.microsoft.com/office/word/2012/wordml" xmlns:w16cex="http://schemas.microsoft.com/office/word/2018/wordml/cex" xmlns:w16cid="http://schemas.microsoft.com/office/word/2016/wordml/cid" xmlns:w16="http://schemas.microsoft.com/office/word/2018/wordml" xmlns:w16sdtdh="http://schemas.microsoft.com/office/word/2020/wordml/sdtdatahash" xmlns:w16se="http://schemas.microsoft.com/office/word/2015/wordml/symex" xmlns:wpg="http://schemas.microsoft.com/office/word/2010/wordprocessingGroup" xmlns:wpi="http://schemas.microsoft.com/office/word/2010/wordprocessingInk" xmlns:wne="http://schemas.microsoft.com/office/word/2006/wordml" xmlns:wps="http://schemas.microsoft.com/office/word/2010/wordprocessingShape" mc:Ignorable="w14 w15 w16se w16cid w16 w16cex w16sdtdh wp14">
+<w:document xmlns:wpc="http://schemas.microsoft.com/office/word/2010/wordprocessingCanvas" xmlns:cx="http://schemas.microsoft.com/office/drawing/2014/chartex" xmlns:cx1="http://schemas.microsoft.com/office/drawing/2015/9/8/chartex" xmlns:cx2="http://schemas.microsoft.com/office/drawing/2015/10/21/chartex" xmlns:cx3="http://schemas.microsoft.com/office/drawing/2016/5/9/chartex" xmlns:cx4="http://schemas.microsoft.com/office/drawing/2016/5/10/chartex" xmlns:cx5="http://schemas.microsoft.com/office/drawing/2016/5/11/chartex" xmlns:cx6="http://schemas.microsoft.com/office/drawing/2016/5/12/chartex" xmlns:cx7="http://schemas.microsoft.com/office/drawing/2016/5/13/chartex" xmlns:cx8="http://schemas.microsoft.com/office/drawing/2016/5/14/chartex" xmlns:mc="http://schemas.openxmlformats.org/markup-compatibility/2006" xmlns:aink="http://schemas.microsoft.com/office/drawing/2016/ink" xmlns:am3d="http://schemas.microsoft.com/office/drawing/2017/model3d" xmlns:o="urn:schemas-microsoft-com:office:office" xmlns:oel="http://schemas.microsoft.com/office/2019/extlst" xmlns:r="http://schemas.openxmlformats.org/officeDocument/2006/relationships" xmlns:m="http://schemas.openxmlformats.org/officeDocument/2006/math" xmlns:v="urn:schemas-microsoft-com:vml" xmlns:wp14="http://schemas.microsoft.com/office/word/2010/wordprocessingDrawing" xmlns:wp="http://schemas.openxmlformats.org/drawingml/2006/wordprocessingDrawing" xmlns:w10="urn:schemas-microsoft-com:office:word" xmlns:w="http://schemas.openxmlformats.org/wordprocessingml/2006/main" xmlns:w14="http://schemas.microsoft.com/office/word/2010/wordml" xmlns:w15="http://schemas.microsoft.com/office/word/2012/wordml" xmlns:w16cex="http://schemas.microsoft.com/office/word/2018/wordml/cex" xmlns:w16cid="http://schemas.microsoft.com/office/word/2016/wordml/cid" xmlns:w16="http://schemas.microsoft.com/office/word/2018/wordml" xmlns:w16du="http://schemas.microsoft.com/office/word/2023/wordml/word16du" xmlns:w16sdtdh="http://schemas.microsoft.com/office/word/2020/wordml/sdtdatahash" xmlns:w16se="http://schemas.microsoft.com/office/word/2015/wordml/symex" xmlns:wpg="http://schemas.microsoft.com/office/word/2010/wordprocessingGroup" xmlns:wpi="http://schemas.microsoft.com/office/word/2010/wordprocessingInk" xmlns:wne="http://schemas.microsoft.com/office/word/2006/wordml" xmlns:wps="http://schemas.microsoft.com/office/word/2010/wordprocessingShape" mc:Ignorable="w14 w15 w16se w16cid w16 w16cex w16sdtdh w16du wp14">
   <w:body>
     <w:p>
       <w:pPr>
@@ -121,25 +121,39 @@
     </w:p>
     <w:p/>
     <w:p>
-      <w:r>
-        <w:t>For instance, we have the following narrative</w:t>
-      </w:r>
-      <w:r>
-        <w:t xml:space="preserve">: </w:t>
-      </w:r>
-      <w:r>
+      <w:pPr>
         <w:rPr>
           <w:i/>
           <w:iCs/>
         </w:rPr>
-        <w:t>President Joe Bide</w:t>
-      </w:r>
-      <w:r>
+      </w:pPr>
+      <w:r>
+        <w:t>For instance, we have the following narrative</w:t>
+      </w:r>
+      <w:r>
+        <w:t xml:space="preserve">: </w:t>
+      </w:r>
+    </w:p>
+    <w:p>
+      <w:pPr>
         <w:rPr>
           <w:i/>
           <w:iCs/>
         </w:rPr>
-        <w:t>n</w:t>
+      </w:pPr>
+      <w:r>
+        <w:rPr>
+          <w:i/>
+          <w:iCs/>
+        </w:rPr>
+        <w:t>P</w:t>
+      </w:r>
+      <w:r>
+        <w:rPr>
+          <w:i/>
+          <w:iCs/>
+        </w:rPr>
+        <w:t>resident Joe Bide criticized the Supreme Court’s decision</w:t>
       </w:r>
       <w:r>
         <w:rPr>
@@ -153,14 +167,28 @@
           <w:i/>
           <w:iCs/>
         </w:rPr>
-        <w:t xml:space="preserve">criticized the Supreme Court’s decision on the redistricting of the South Carolina district by issuing a public statement </w:t>
+        <w:t>on the redistricting of the South Carolina district by issuing a public statement highlighting concerns about</w:t>
       </w:r>
       <w:r>
         <w:rPr>
           <w:i/>
           <w:iCs/>
         </w:rPr>
-        <w:t xml:space="preserve">highlighting concerns about racial discrimination. </w:t>
+        <w:t xml:space="preserve"> </w:t>
+      </w:r>
+      <w:r>
+        <w:rPr>
+          <w:i/>
+          <w:iCs/>
+        </w:rPr>
+        <w:t>racial discrimination</w:t>
+      </w:r>
+      <w:r>
+        <w:rPr>
+          <w:i/>
+          <w:iCs/>
+        </w:rPr>
+        <w:t xml:space="preserve">. </w:t>
       </w:r>
       <w:r>
         <w:t xml:space="preserve">To </w:t>
@@ -776,7 +804,17 @@
                 <w:sz w:val="20"/>
               </w:rPr>
               <w:br/>
-              <w:t>3. The people of South Carolina - Indirectly, as they are affected by the redistricting decision.</w:t>
+              <w:t xml:space="preserve">3. The people of South Carolina - Indirectly, as they </w:t>
+            </w:r>
+            <w:r>
+              <w:rPr>
+                <w:rFonts w:eastAsia="Times New Roman"/>
+                <w:snapToGrid/>
+                <w:color w:val="000000"/>
+                <w:sz w:val="20"/>
+              </w:rPr>
+              <w:lastRenderedPageBreak/>
+              <w:t>are affected by the redistricting decision.</w:t>
             </w:r>
           </w:p>
         </w:tc>
@@ -826,6 +864,7 @@
                 <w:color w:val="000000"/>
                 <w:sz w:val="20"/>
               </w:rPr>
+              <w:lastRenderedPageBreak/>
               <w:t>Factors</w:t>
             </w:r>
           </w:p>
@@ -1200,7 +1239,17 @@
                 <w:sz w:val="20"/>
               </w:rPr>
               <w:br/>
-              <w:t>4. Media Dissemination - The process by which the public becomes aware of President Biden's statement and the Supreme Court's decision on redistricting, as well as any subsequent developments or responses.</w:t>
+              <w:t xml:space="preserve">4. Media Dissemination - The process by which the public </w:t>
+            </w:r>
+            <w:r>
+              <w:rPr>
+                <w:rFonts w:eastAsia="Times New Roman"/>
+                <w:snapToGrid/>
+                <w:color w:val="000000"/>
+                <w:sz w:val="20"/>
+              </w:rPr>
+              <w:lastRenderedPageBreak/>
+              <w:t>becomes aware of President Biden's statement and the Supreme Court's decision on redistricting, as well as any subsequent developments or responses.</w:t>
             </w:r>
           </w:p>
         </w:tc>
@@ -1725,7 +1774,6 @@
         <w:rPr>
           <w:rFonts w:ascii="Times New Roman" w:hAnsi="Times New Roman" w:cs="Times New Roman"/>
           <w:i/>
-          <w:iCs/>
         </w:rPr>
       </w:pPr>
       <w:r>
@@ -1752,7 +1800,16 @@
           <w:i/>
           <w:iCs/>
         </w:rPr>
-        <w:t xml:space="preserve"> and Rus suggest that less powerful, new elites may be targets of norm promoters/advocates because they see the new norm as a potential tool to maximize their utility and balance power against more powerful, old elites. While advocates my use international organizations or nongovernmental organizations to convince elites to adopt norms, and social media also plays a significant role in this process, the current version of the model does not account for these specific means of convincing elites. The tipping point in the norm life cycle is reached when the balance of power between opponent and proponent of the new norm has shifted. At that point, the new norm will begin to be substituted for the existing norm, or it will become the dominant norm. When the norm’s life cycle reaches the tipping point, it means the dominant norm is the new norm and a considerable percent of the population supports that norm. After this point, the spread of the norm will reach a higher speed compared to the previous step, and many people from different groups of society may adopt the norm. Norm cascading for humanitarian norms may be different from other norms because degradation of humanitarian values has a diverse and exponential relation to the percent of advocates and therefore is a limiting factor in this process of cascading. This denotes a key difference in norms that have associated punishments, which would prevent individuals from losing interest in a norm over time and delaying the cascade process of norm adoption. During the cascade phase of norm adoption, elites must socialize a norm to persuade others to adopt. Since individuals’ motivation to adopt a new norm is based on the logic of consequences—assessing the costs and benefits of adoption for each new norm—it is impossible for elites to socialize norms and persuade others who have no desire to be a part of that social group. Again, this is an important distinction between norms that are adopted through punishment mechanisms. In fact, peer pressure may be regarded as a form a social punishment by which certain norms are socialized to others and individuals find that socially the benefits of adoption outweigh the costs.</w:t>
+        <w:t xml:space="preserve"> and Rus suggest that less powerful, new elites may be targets of norm promoters/advocates because they see the new norm as a potential tool to maximize their utility and balance power against more powerful, old elites. While advocates my use international organizations or nongovernmental organizations to convince elites to adopt norms, and social media also plays a significant role in this process, the current version of the model does not account for these specific means of convincing elites. The tipping point in the norm life cycle is reached </w:t>
+      </w:r>
+      <w:r>
+        <w:rPr>
+          <w:rFonts w:ascii="Times New Roman" w:hAnsi="Times New Roman" w:cs="Times New Roman"/>
+          <w:i/>
+          <w:iCs/>
+        </w:rPr>
+        <w:lastRenderedPageBreak/>
+        <w:t>when the balance of power between opponent and proponent of the new norm has shifted. At that point, the new norm will begin to be substituted for the existing norm, or it will become the dominant norm. When the norm’s life cycle reaches the tipping point, it means the dominant norm is the new norm and a considerable percent of the population supports that norm. After this point, the spread of the norm will reach a higher speed compared to the previous step, and many people from different groups of society may adopt the norm. Norm cascading for humanitarian norms may be different from other norms because degradation of humanitarian values has a diverse and exponential relation to the percent of advocates and therefore is a limiting factor in this process of cascading. This denotes a key difference in norms that have associated punishments, which would prevent individuals from losing interest in a norm over time and delaying the cascade process of norm adoption. During the cascade phase of norm adoption, elites must socialize a norm to persuade others to adopt. Since individuals’ motivation to adopt a new norm is based on the logic of consequences—assessing the costs and benefits of adoption for each new norm—it is impossible for elites to socialize norms and persuade others who have no desire to be a part of that social group. Again, this is an important distinction between norms that are adopted through punishment mechanisms. In fact, peer pressure may be regarded as a form a social punishment by which certain norms are socialized to others and individuals find that socially the benefits of adoption outweigh the costs.</w:t>
       </w:r>
     </w:p>
     <w:p>
@@ -1847,7 +1904,6 @@
               <w:rPr>
                 <w:rFonts w:eastAsia="Times New Roman"/>
                 <w:b/>
-                <w:bCs/>
                 <w:snapToGrid/>
                 <w:color w:val="000000"/>
                 <w:sz w:val="20"/>
@@ -1857,7 +1913,6 @@
               <w:rPr>
                 <w:rFonts w:eastAsia="Times New Roman"/>
                 <w:b/>
-                <w:bCs/>
                 <w:snapToGrid/>
                 <w:color w:val="000000"/>
                 <w:sz w:val="20"/>
@@ -1891,7 +1946,6 @@
               <w:rPr>
                 <w:rFonts w:eastAsia="Times New Roman"/>
                 <w:b/>
-                <w:bCs/>
                 <w:snapToGrid/>
                 <w:color w:val="000000"/>
                 <w:sz w:val="20"/>
@@ -1901,7 +1955,6 @@
               <w:rPr>
                 <w:rFonts w:eastAsia="Times New Roman"/>
                 <w:b/>
-                <w:bCs/>
                 <w:snapToGrid/>
                 <w:color w:val="000000"/>
                 <w:sz w:val="20"/>
@@ -1935,7 +1988,6 @@
               <w:rPr>
                 <w:rFonts w:eastAsia="Times New Roman"/>
                 <w:b/>
-                <w:bCs/>
                 <w:snapToGrid/>
                 <w:color w:val="000000"/>
                 <w:sz w:val="20"/>
@@ -1945,7 +1997,6 @@
               <w:rPr>
                 <w:rFonts w:eastAsia="Times New Roman"/>
                 <w:b/>
-                <w:bCs/>
                 <w:snapToGrid/>
                 <w:color w:val="000000"/>
                 <w:sz w:val="20"/>
@@ -1979,7 +2030,6 @@
               <w:rPr>
                 <w:rFonts w:eastAsia="Times New Roman"/>
                 <w:b/>
-                <w:bCs/>
                 <w:snapToGrid/>
                 <w:color w:val="000000"/>
                 <w:sz w:val="20"/>
@@ -1989,7 +2039,6 @@
               <w:rPr>
                 <w:rFonts w:eastAsia="Times New Roman"/>
                 <w:b/>
-                <w:bCs/>
                 <w:snapToGrid/>
                 <w:color w:val="000000"/>
                 <w:sz w:val="20"/>
@@ -2029,7 +2078,6 @@
               <w:rPr>
                 <w:rFonts w:eastAsia="Times New Roman"/>
                 <w:b/>
-                <w:bCs/>
                 <w:snapToGrid/>
                 <w:color w:val="000000"/>
                 <w:sz w:val="20"/>
@@ -2039,7 +2087,6 @@
               <w:rPr>
                 <w:rFonts w:eastAsia="Times New Roman"/>
                 <w:b/>
-                <w:bCs/>
                 <w:snapToGrid/>
                 <w:color w:val="000000"/>
                 <w:sz w:val="20"/>
@@ -2352,7 +2399,6 @@
               <w:rPr>
                 <w:rFonts w:eastAsia="Times New Roman"/>
                 <w:b/>
-                <w:bCs/>
                 <w:snapToGrid/>
                 <w:color w:val="000000"/>
                 <w:sz w:val="20"/>
@@ -2362,7 +2408,6 @@
               <w:rPr>
                 <w:rFonts w:eastAsia="Times New Roman"/>
                 <w:b/>
-                <w:bCs/>
                 <w:snapToGrid/>
                 <w:color w:val="000000"/>
                 <w:sz w:val="20"/>
@@ -2685,7 +2730,6 @@
               <w:rPr>
                 <w:rFonts w:eastAsia="Times New Roman"/>
                 <w:b/>
-                <w:bCs/>
                 <w:snapToGrid/>
                 <w:color w:val="000000"/>
                 <w:sz w:val="20"/>
@@ -2695,7 +2739,6 @@
               <w:rPr>
                 <w:rFonts w:eastAsia="Times New Roman"/>
                 <w:b/>
-                <w:bCs/>
                 <w:snapToGrid/>
                 <w:color w:val="000000"/>
                 <w:sz w:val="20"/>
@@ -2771,6 +2814,15 @@
                 <w:sz w:val="20"/>
               </w:rPr>
               <w:br/>
+            </w:r>
+            <w:r>
+              <w:rPr>
+                <w:rFonts w:eastAsia="Times New Roman"/>
+                <w:snapToGrid/>
+                <w:color w:val="000000"/>
+                <w:sz w:val="20"/>
+              </w:rPr>
+              <w:lastRenderedPageBreak/>
               <w:t>4. Socialization by Elites</w:t>
             </w:r>
             <w:r>
@@ -2832,6 +2884,7 @@
                 <w:color w:val="000000"/>
                 <w:sz w:val="20"/>
               </w:rPr>
+              <w:lastRenderedPageBreak/>
               <w:t>1. Convincing Elites to Adopt Norms</w:t>
             </w:r>
             <w:r>
@@ -2842,7 +2895,17 @@
                 <w:sz w:val="20"/>
               </w:rPr>
               <w:br/>
-              <w:t>2. Using International Organizations or NGOs</w:t>
+              <w:t xml:space="preserve">2. Using International </w:t>
+            </w:r>
+            <w:r>
+              <w:rPr>
+                <w:rFonts w:eastAsia="Times New Roman"/>
+                <w:snapToGrid/>
+                <w:color w:val="000000"/>
+                <w:sz w:val="20"/>
+              </w:rPr>
+              <w:lastRenderedPageBreak/>
+              <w:t>Organizations or NGOs</w:t>
             </w:r>
             <w:r>
               <w:rPr>
@@ -2934,6 +2997,7 @@
                 <w:color w:val="000000"/>
                 <w:sz w:val="20"/>
               </w:rPr>
+              <w:lastRenderedPageBreak/>
               <w:t>1. Convincing Elites to Adopt Norms</w:t>
             </w:r>
             <w:r>
@@ -2954,6 +3018,15 @@
                 <w:sz w:val="20"/>
               </w:rPr>
               <w:br/>
+            </w:r>
+            <w:r>
+              <w:rPr>
+                <w:rFonts w:eastAsia="Times New Roman"/>
+                <w:snapToGrid/>
+                <w:color w:val="000000"/>
+                <w:sz w:val="20"/>
+              </w:rPr>
+              <w:lastRenderedPageBreak/>
               <w:t>3. Norm Cascading</w:t>
             </w:r>
             <w:r>
@@ -3117,7 +3190,7 @@
 </file>
 
 <file path=word/numbering.xml><?xml version="1.0" encoding="utf-8"?>
-<w:numbering xmlns:wpc="http://schemas.microsoft.com/office/word/2010/wordprocessingCanvas" xmlns:cx="http://schemas.microsoft.com/office/drawing/2014/chartex" xmlns:cx1="http://schemas.microsoft.com/office/drawing/2015/9/8/chartex" xmlns:cx2="http://schemas.microsoft.com/office/drawing/2015/10/21/chartex" xmlns:cx3="http://schemas.microsoft.com/office/drawing/2016/5/9/chartex" xmlns:cx4="http://schemas.microsoft.com/office/drawing/2016/5/10/chartex" xmlns:cx5="http://schemas.microsoft.com/office/drawing/2016/5/11/chartex" xmlns:cx6="http://schemas.microsoft.com/office/drawing/2016/5/12/chartex" xmlns:cx7="http://schemas.microsoft.com/office/drawing/2016/5/13/chartex" xmlns:cx8="http://schemas.microsoft.com/office/drawing/2016/5/14/chartex" xmlns:mc="http://schemas.openxmlformats.org/markup-compatibility/2006" xmlns:aink="http://schemas.microsoft.com/office/drawing/2016/ink" xmlns:am3d="http://schemas.microsoft.com/office/drawing/2017/model3d" xmlns:o="urn:schemas-microsoft-com:office:office" xmlns:oel="http://schemas.microsoft.com/office/2019/extlst" xmlns:r="http://schemas.openxmlformats.org/officeDocument/2006/relationships" xmlns:m="http://schemas.openxmlformats.org/officeDocument/2006/math" xmlns:v="urn:schemas-microsoft-com:vml" xmlns:wp14="http://schemas.microsoft.com/office/word/2010/wordprocessingDrawing" xmlns:wp="http://schemas.openxmlformats.org/drawingml/2006/wordprocessingDrawing" xmlns:w10="urn:schemas-microsoft-com:office:word" xmlns:w="http://schemas.openxmlformats.org/wordprocessingml/2006/main" xmlns:w14="http://schemas.microsoft.com/office/word/2010/wordml" xmlns:w15="http://schemas.microsoft.com/office/word/2012/wordml" xmlns:w16cex="http://schemas.microsoft.com/office/word/2018/wordml/cex" xmlns:w16cid="http://schemas.microsoft.com/office/word/2016/wordml/cid" xmlns:w16="http://schemas.microsoft.com/office/word/2018/wordml" xmlns:w16sdtdh="http://schemas.microsoft.com/office/word/2020/wordml/sdtdatahash" xmlns:w16se="http://schemas.microsoft.com/office/word/2015/wordml/symex" xmlns:wpg="http://schemas.microsoft.com/office/word/2010/wordprocessingGroup" xmlns:wpi="http://schemas.microsoft.com/office/word/2010/wordprocessingInk" xmlns:wne="http://schemas.microsoft.com/office/word/2006/wordml" xmlns:wps="http://schemas.microsoft.com/office/word/2010/wordprocessingShape" mc:Ignorable="w14 w15 w16se w16cid w16 w16cex w16sdtdh wp14">
+<w:numbering xmlns:wpc="http://schemas.microsoft.com/office/word/2010/wordprocessingCanvas" xmlns:cx="http://schemas.microsoft.com/office/drawing/2014/chartex" xmlns:cx1="http://schemas.microsoft.com/office/drawing/2015/9/8/chartex" xmlns:cx2="http://schemas.microsoft.com/office/drawing/2015/10/21/chartex" xmlns:cx3="http://schemas.microsoft.com/office/drawing/2016/5/9/chartex" xmlns:cx4="http://schemas.microsoft.com/office/drawing/2016/5/10/chartex" xmlns:cx5="http://schemas.microsoft.com/office/drawing/2016/5/11/chartex" xmlns:cx6="http://schemas.microsoft.com/office/drawing/2016/5/12/chartex" xmlns:cx7="http://schemas.microsoft.com/office/drawing/2016/5/13/chartex" xmlns:cx8="http://schemas.microsoft.com/office/drawing/2016/5/14/chartex" xmlns:mc="http://schemas.openxmlformats.org/markup-compatibility/2006" xmlns:aink="http://schemas.microsoft.com/office/drawing/2016/ink" xmlns:am3d="http://schemas.microsoft.com/office/drawing/2017/model3d" xmlns:o="urn:schemas-microsoft-com:office:office" xmlns:oel="http://schemas.microsoft.com/office/2019/extlst" xmlns:r="http://schemas.openxmlformats.org/officeDocument/2006/relationships" xmlns:m="http://schemas.openxmlformats.org/officeDocument/2006/math" xmlns:v="urn:schemas-microsoft-com:vml" xmlns:wp14="http://schemas.microsoft.com/office/word/2010/wordprocessingDrawing" xmlns:wp="http://schemas.openxmlformats.org/drawingml/2006/wordprocessingDrawing" xmlns:w10="urn:schemas-microsoft-com:office:word" xmlns:w="http://schemas.openxmlformats.org/wordprocessingml/2006/main" xmlns:w14="http://schemas.microsoft.com/office/word/2010/wordml" xmlns:w15="http://schemas.microsoft.com/office/word/2012/wordml" xmlns:w16cex="http://schemas.microsoft.com/office/word/2018/wordml/cex" xmlns:w16cid="http://schemas.microsoft.com/office/word/2016/wordml/cid" xmlns:w16="http://schemas.microsoft.com/office/word/2018/wordml" xmlns:w16du="http://schemas.microsoft.com/office/word/2023/wordml/word16du" xmlns:w16sdtdh="http://schemas.microsoft.com/office/word/2020/wordml/sdtdatahash" xmlns:w16se="http://schemas.microsoft.com/office/word/2015/wordml/symex" xmlns:wpg="http://schemas.microsoft.com/office/word/2010/wordprocessingGroup" xmlns:wpi="http://schemas.microsoft.com/office/word/2010/wordprocessingInk" xmlns:wne="http://schemas.microsoft.com/office/word/2006/wordml" xmlns:wps="http://schemas.microsoft.com/office/word/2010/wordprocessingShape" mc:Ignorable="w14 w15 w16se w16cid w16 w16cex w16sdtdh w16du wp14">
   <w:abstractNum w:abstractNumId="0" w15:restartNumberingAfterBreak="0">
     <w:nsid w:val="272458E5"/>
     <w:multiLevelType w:val="multilevel"/>
@@ -4353,7 +4426,7 @@
 </file>
 
 <file path=word/styles.xml><?xml version="1.0" encoding="utf-8"?>
-<w:styles xmlns:mc="http://schemas.openxmlformats.org/markup-compatibility/2006" xmlns:r="http://schemas.openxmlformats.org/officeDocument/2006/relationships" xmlns:w="http://schemas.openxmlformats.org/wordprocessingml/2006/main" xmlns:w14="http://schemas.microsoft.com/office/word/2010/wordml" xmlns:w15="http://schemas.microsoft.com/office/word/2012/wordml" xmlns:w16cex="http://schemas.microsoft.com/office/word/2018/wordml/cex" xmlns:w16cid="http://schemas.microsoft.com/office/word/2016/wordml/cid" xmlns:w16="http://schemas.microsoft.com/office/word/2018/wordml" xmlns:w16sdtdh="http://schemas.microsoft.com/office/word/2020/wordml/sdtdatahash" xmlns:w16se="http://schemas.microsoft.com/office/word/2015/wordml/symex" mc:Ignorable="w14 w15 w16se w16cid w16 w16cex w16sdtdh">
+<w:styles xmlns:mc="http://schemas.openxmlformats.org/markup-compatibility/2006" xmlns:r="http://schemas.openxmlformats.org/officeDocument/2006/relationships" xmlns:w="http://schemas.openxmlformats.org/wordprocessingml/2006/main" xmlns:w14="http://schemas.microsoft.com/office/word/2010/wordml" xmlns:w15="http://schemas.microsoft.com/office/word/2012/wordml" xmlns:w16cex="http://schemas.microsoft.com/office/word/2018/wordml/cex" xmlns:w16cid="http://schemas.microsoft.com/office/word/2016/wordml/cid" xmlns:w16="http://schemas.microsoft.com/office/word/2018/wordml" xmlns:w16du="http://schemas.microsoft.com/office/word/2023/wordml/word16du" xmlns:w16sdtdh="http://schemas.microsoft.com/office/word/2020/wordml/sdtdatahash" xmlns:w16se="http://schemas.microsoft.com/office/word/2015/wordml/symex" mc:Ignorable="w14 w15 w16se w16cid w16 w16cex w16sdtdh w16du">
   <w:docDefaults>
     <w:rPrDefault>
       <w:rPr>
@@ -4749,7 +4822,7 @@
     <w:name w:val="Normal"/>
     <w:next w:val="NormalIndent"/>
     <w:qFormat/>
-    <w:rsid w:val="00DD4004"/>
+    <w:rsid w:val="002E2D32"/>
     <w:pPr>
       <w:tabs>
         <w:tab w:val="left" w:pos="360"/>

</xml_diff>